<commit_message>
Actualización V3 con la explicación del profe
</commit_message>
<xml_diff>
--- a/Informe_Taller1_V3.docx
+++ b/Informe_Taller1_V3.docx
@@ -407,6 +407,7 @@
       <w:r>
         <w:rPr>
           <w:rFonts w:ascii="Times New Roman" w:hAnsi="Times New Roman" w:cs="Times New Roman"/>
+          <w:noProof/>
           <w:sz w:val="20"/>
           <w:szCs w:val="20"/>
           <w:lang w:val="es-ES"/>
@@ -557,6 +558,7 @@
       <w:r>
         <w:rPr>
           <w:rFonts w:ascii="Times New Roman" w:hAnsi="Times New Roman" w:cs="Times New Roman"/>
+          <w:noProof/>
           <w:lang w:val="es-ES"/>
         </w:rPr>
         <w:drawing>
@@ -609,7 +611,14 @@
           <w:rFonts w:ascii="Times New Roman" w:hAnsi="Times New Roman" w:cs="Times New Roman"/>
           <w:lang w:val="es-ES"/>
         </w:rPr>
-        <w:t xml:space="preserve">Aunque </w:t>
+        <w:t>Se concluye que</w:t>
+      </w:r>
+      <w:r>
+        <w:rPr>
+          <w:rFonts w:ascii="Times New Roman" w:hAnsi="Times New Roman" w:cs="Times New Roman"/>
+          <w:lang w:val="es-ES"/>
+        </w:rPr>
+        <w:t xml:space="preserve"> </w:t>
       </w:r>
       <w:r>
         <w:rPr>
@@ -660,14 +669,42 @@
           <w:rFonts w:ascii="Times New Roman" w:hAnsi="Times New Roman" w:cs="Times New Roman"/>
           <w:lang w:val="es-ES"/>
         </w:rPr>
-        <w:t xml:space="preserve">, el análisis visual </w:t>
-      </w:r>
-      <w:r>
-        <w:rPr>
-          <w:rFonts w:ascii="Times New Roman" w:hAnsi="Times New Roman" w:cs="Times New Roman"/>
-          <w:lang w:val="es-ES"/>
-        </w:rPr>
-        <w:t xml:space="preserve">muestra una clara </w:t>
+        <w:t xml:space="preserve"> a los datos</w:t>
+      </w:r>
+      <w:r>
+        <w:rPr>
+          <w:rFonts w:ascii="Times New Roman" w:hAnsi="Times New Roman" w:cs="Times New Roman"/>
+          <w:lang w:val="es-ES"/>
+        </w:rPr>
+        <w:t xml:space="preserve">, </w:t>
+      </w:r>
+      <w:r>
+        <w:rPr>
+          <w:rFonts w:ascii="Times New Roman" w:hAnsi="Times New Roman" w:cs="Times New Roman"/>
+          <w:lang w:val="es-ES"/>
+        </w:rPr>
+        <w:t xml:space="preserve">al realizar </w:t>
+      </w:r>
+      <w:r>
+        <w:rPr>
+          <w:rFonts w:ascii="Times New Roman" w:hAnsi="Times New Roman" w:cs="Times New Roman"/>
+          <w:lang w:val="es-ES"/>
+        </w:rPr>
+        <w:t xml:space="preserve">el análisis visual </w:t>
+      </w:r>
+      <w:r>
+        <w:rPr>
+          <w:rFonts w:ascii="Times New Roman" w:hAnsi="Times New Roman" w:cs="Times New Roman"/>
+          <w:lang w:val="es-ES"/>
+        </w:rPr>
+        <w:t xml:space="preserve">a pesar de que hay una </w:t>
+      </w:r>
+      <w:r>
+        <w:rPr>
+          <w:rFonts w:ascii="Times New Roman" w:hAnsi="Times New Roman" w:cs="Times New Roman"/>
+          <w:lang w:val="es-ES"/>
+        </w:rPr>
+        <w:t xml:space="preserve">clara </w:t>
       </w:r>
       <w:r>
         <w:rPr>
@@ -681,37 +718,49 @@
           <w:rFonts w:ascii="Times New Roman" w:hAnsi="Times New Roman" w:cs="Times New Roman"/>
           <w:lang w:val="es-ES"/>
         </w:rPr>
-        <w:t xml:space="preserve"> creciente sostenida, por lo que se consideró </w:t>
-      </w:r>
-      <w:r>
-        <w:rPr>
-          <w:rFonts w:ascii="Times New Roman" w:hAnsi="Times New Roman" w:cs="Times New Roman"/>
-          <w:lang w:val="es-ES"/>
-        </w:rPr>
-        <w:t xml:space="preserve">más adecuado emplear el modelo Holt </w:t>
-      </w:r>
-      <w:proofErr w:type="spellStart"/>
-      <w:r>
-        <w:rPr>
-          <w:rFonts w:ascii="Times New Roman" w:hAnsi="Times New Roman" w:cs="Times New Roman"/>
-          <w:lang w:val="es-ES"/>
-        </w:rPr>
-        <w:t>Winters</w:t>
-      </w:r>
-      <w:proofErr w:type="spellEnd"/>
-      <w:r>
-        <w:rPr>
-          <w:rFonts w:ascii="Times New Roman" w:hAnsi="Times New Roman" w:cs="Times New Roman"/>
-          <w:lang w:val="es-ES"/>
-        </w:rPr>
-        <w:t xml:space="preserve"> completo</w:t>
-      </w:r>
-      <w:r>
-        <w:rPr>
-          <w:rFonts w:ascii="Times New Roman" w:hAnsi="Times New Roman" w:cs="Times New Roman"/>
-          <w:lang w:val="es-ES"/>
-        </w:rPr>
-        <w:t xml:space="preserve"> como modelo más adecuado para hacer la proyección de los 6 meses siguientes</w:t>
+        <w:t xml:space="preserve"> creciente </w:t>
+      </w:r>
+      <w:r>
+        <w:rPr>
+          <w:rFonts w:ascii="Times New Roman" w:hAnsi="Times New Roman" w:cs="Times New Roman"/>
+          <w:lang w:val="es-ES"/>
+        </w:rPr>
+        <w:t xml:space="preserve">sostenida, </w:t>
+      </w:r>
+      <w:r>
+        <w:rPr>
+          <w:rFonts w:ascii="Times New Roman" w:hAnsi="Times New Roman" w:cs="Times New Roman"/>
+          <w:lang w:val="es-ES"/>
+        </w:rPr>
+        <w:t xml:space="preserve">se observa que hacia el final </w:t>
+      </w:r>
+      <w:r>
+        <w:rPr>
+          <w:rFonts w:ascii="Times New Roman" w:hAnsi="Times New Roman" w:cs="Times New Roman"/>
+          <w:lang w:val="es-ES"/>
+        </w:rPr>
+        <w:t xml:space="preserve">se </w:t>
+      </w:r>
+      <w:r>
+        <w:rPr>
+          <w:rFonts w:ascii="Times New Roman" w:hAnsi="Times New Roman" w:cs="Times New Roman"/>
+          <w:lang w:val="es-ES"/>
+        </w:rPr>
+        <w:t xml:space="preserve">vuelve estacionaria en nivel, por lo que se consideró </w:t>
+      </w:r>
+      <w:r>
+        <w:rPr>
+          <w:rFonts w:ascii="Times New Roman" w:hAnsi="Times New Roman" w:cs="Times New Roman"/>
+          <w:lang w:val="es-ES"/>
+        </w:rPr>
+        <w:t>como modelo más adecuado para hacer la proyección de los 6 meses siguientes</w:t>
+      </w:r>
+      <w:r>
+        <w:rPr>
+          <w:rFonts w:ascii="Times New Roman" w:hAnsi="Times New Roman" w:cs="Times New Roman"/>
+          <w:lang w:val="es-ES"/>
+        </w:rPr>
+        <w:t xml:space="preserve"> el modelo sin tendencia</w:t>
       </w:r>
       <w:r>
         <w:rPr>
@@ -820,10 +869,10 @@
           <w:lang w:val="es-ES"/>
         </w:rPr>
         <w:drawing>
-          <wp:inline distT="0" distB="0" distL="0" distR="0" wp14:anchorId="7FCA2781" wp14:editId="70175BCD">
-            <wp:extent cx="1956390" cy="790335"/>
-            <wp:effectExtent l="0" t="0" r="6350" b="0"/>
-            <wp:docPr id="709339498" name="Imagen 1" descr="Tabla&#10;&#10;El contenido generado por IA puede ser incorrecto."/>
+          <wp:inline distT="0" distB="0" distL="0" distR="0" wp14:anchorId="40481727" wp14:editId="5734FB6E">
+            <wp:extent cx="2339439" cy="938365"/>
+            <wp:effectExtent l="0" t="0" r="3810" b="0"/>
+            <wp:docPr id="1300953325" name="Imagen 1" descr="Tabla&#10;&#10;El contenido generado por IA puede ser incorrecto."/>
             <wp:cNvGraphicFramePr>
               <a:graphicFrameLocks xmlns:a="http://schemas.openxmlformats.org/drawingml/2006/main" noChangeAspect="1"/>
             </wp:cNvGraphicFramePr>
@@ -831,7 +880,7 @@
               <a:graphicData uri="http://schemas.openxmlformats.org/drawingml/2006/picture">
                 <pic:pic xmlns:pic="http://schemas.openxmlformats.org/drawingml/2006/picture">
                   <pic:nvPicPr>
-                    <pic:cNvPr id="709339498" name="Imagen 1" descr="Tabla&#10;&#10;El contenido generado por IA puede ser incorrecto."/>
+                    <pic:cNvPr id="1300953325" name="Imagen 1" descr="Tabla&#10;&#10;El contenido generado por IA puede ser incorrecto."/>
                     <pic:cNvPicPr/>
                   </pic:nvPicPr>
                   <pic:blipFill>
@@ -843,7 +892,7 @@
                   <pic:spPr>
                     <a:xfrm>
                       <a:off x="0" y="0"/>
-                      <a:ext cx="1967617" cy="794870"/>
+                      <a:ext cx="2350773" cy="942911"/>
                     </a:xfrm>
                     <a:prstGeom prst="rect">
                       <a:avLst/>
@@ -869,10 +918,10 @@
           <w:lang w:val="es-ES"/>
         </w:rPr>
         <w:drawing>
-          <wp:inline distT="0" distB="0" distL="0" distR="0" wp14:anchorId="20BF3CEA" wp14:editId="6F44E16F">
+          <wp:inline distT="0" distB="0" distL="0" distR="0" wp14:anchorId="6C93631E" wp14:editId="5764E9D8">
             <wp:extent cx="3098165" cy="1752600"/>
             <wp:effectExtent l="0" t="0" r="6985" b="0"/>
-            <wp:docPr id="1512096286" name="Imagen 1" descr="Gráfico, Gráfico de líneas&#10;&#10;El contenido generado por IA puede ser incorrecto."/>
+            <wp:docPr id="1239262858" name="Imagen 1" descr="Gráfico, Gráfico de líneas&#10;&#10;El contenido generado por IA puede ser incorrecto."/>
             <wp:cNvGraphicFramePr>
               <a:graphicFrameLocks xmlns:a="http://schemas.openxmlformats.org/drawingml/2006/main" noChangeAspect="1"/>
             </wp:cNvGraphicFramePr>
@@ -880,7 +929,7 @@
               <a:graphicData uri="http://schemas.openxmlformats.org/drawingml/2006/picture">
                 <pic:pic xmlns:pic="http://schemas.openxmlformats.org/drawingml/2006/picture">
                   <pic:nvPicPr>
-                    <pic:cNvPr id="1512096286" name="Imagen 1" descr="Gráfico, Gráfico de líneas&#10;&#10;El contenido generado por IA puede ser incorrecto."/>
+                    <pic:cNvPr id="1239262858" name="Imagen 1" descr="Gráfico, Gráfico de líneas&#10;&#10;El contenido generado por IA puede ser incorrecto."/>
                     <pic:cNvPicPr/>
                   </pic:nvPicPr>
                   <pic:blipFill>
@@ -1789,6 +1838,7 @@
   <w:style w:type="character" w:default="1" w:styleId="Fuentedeprrafopredeter">
     <w:name w:val="Default Paragraph Font"/>
     <w:uiPriority w:val="1"/>
+    <w:semiHidden/>
     <w:unhideWhenUsed/>
   </w:style>
   <w:style w:type="table" w:default="1" w:styleId="Tablanormal">

</xml_diff>